<commit_message>
Added graphs and testing to Report.
</commit_message>
<xml_diff>
--- a/Report.docx
+++ b/Report.docx
@@ -26,7 +26,21 @@
         <w:rPr>
           <w:lang w:val="en-US"/>
         </w:rPr>
-        <w:t xml:space="preserve"> IN ARTIFICAL INTELLIGENCE</w:t>
+        <w:t xml:space="preserve"> IN</w:t>
+      </w:r>
+      <w:r>
+        <w:rPr>
+          <w:lang w:val="en-US"/>
+        </w:rPr>
+        <w:t xml:space="preserve"> COURSE</w:t>
+      </w:r>
+      <w:bookmarkStart w:id="0" w:name="_GoBack"/>
+      <w:bookmarkEnd w:id="0"/>
+      <w:r>
+        <w:rPr>
+          <w:lang w:val="en-US"/>
+        </w:rPr>
+        <w:t xml:space="preserve"> ARTIFICAL INTELLIGENCE</w:t>
       </w:r>
     </w:p>
     <w:p>
@@ -111,8 +125,21 @@
           <w:lang w:val="en-US"/>
         </w:rPr>
       </w:pPr>
-      <w:r>
-        <w:t xml:space="preserve">Implemented environment is </w:t>
+      <w:proofErr w:type="spellStart"/>
+      <w:r>
+        <w:t>Implemented</w:t>
+      </w:r>
+      <w:proofErr w:type="spellEnd"/>
+      <w:r>
+        <w:t xml:space="preserve"> </w:t>
+      </w:r>
+      <w:proofErr w:type="spellStart"/>
+      <w:r>
+        <w:t>environment</w:t>
+      </w:r>
+      <w:proofErr w:type="spellEnd"/>
+      <w:r>
+        <w:t xml:space="preserve"> is </w:t>
       </w:r>
       <w:r>
         <w:rPr>
@@ -327,7 +354,21 @@
         <w:rPr>
           <w:lang w:val="en-US"/>
         </w:rPr>
-        <w:t>The problem of solving Sokoban puzzles was proven to be NP-hard.</w:t>
+        <w:t xml:space="preserve">The problem of solving </w:t>
+      </w:r>
+      <w:proofErr w:type="spellStart"/>
+      <w:r>
+        <w:rPr>
+          <w:lang w:val="en-US"/>
+        </w:rPr>
+        <w:t>Sokoban</w:t>
+      </w:r>
+      <w:proofErr w:type="spellEnd"/>
+      <w:r>
+        <w:rPr>
+          <w:lang w:val="en-US"/>
+        </w:rPr>
+        <w:t xml:space="preserve"> puzzles was proven to be NP-hard.</w:t>
       </w:r>
     </w:p>
     <w:p>
@@ -353,7 +394,23 @@
           <w:b/>
           <w:lang w:val="en-US"/>
         </w:rPr>
-        <w:t>, because solving Sokoban can be compared to designing a robot which moves boxes in a warehouse</w:t>
+        <w:t xml:space="preserve">, because solving </w:t>
+      </w:r>
+      <w:proofErr w:type="spellStart"/>
+      <w:r>
+        <w:rPr>
+          <w:b/>
+          <w:lang w:val="en-US"/>
+        </w:rPr>
+        <w:t>Sokoban</w:t>
+      </w:r>
+      <w:proofErr w:type="spellEnd"/>
+      <w:r>
+        <w:rPr>
+          <w:b/>
+          <w:lang w:val="en-US"/>
+        </w:rPr>
+        <w:t xml:space="preserve"> can be compared to designing a robot which moves boxes in a warehouse</w:t>
       </w:r>
       <w:r>
         <w:rPr>
@@ -398,7 +455,21 @@
         <w:rPr>
           <w:lang w:val="en-US"/>
         </w:rPr>
-        <w:t>In CyberBox, each level has a designated exit square, and the goal is to reach that exit.</w:t>
+        <w:t xml:space="preserve">In </w:t>
+      </w:r>
+      <w:proofErr w:type="spellStart"/>
+      <w:r>
+        <w:rPr>
+          <w:lang w:val="en-US"/>
+        </w:rPr>
+        <w:t>CyberBox</w:t>
+      </w:r>
+      <w:proofErr w:type="spellEnd"/>
+      <w:r>
+        <w:rPr>
+          <w:lang w:val="en-US"/>
+        </w:rPr>
+        <w:t>, each level has a designated exit square, and the goal is to reach that exit.</w:t>
       </w:r>
     </w:p>
     <w:p>
@@ -413,11 +484,47 @@
           <w:lang w:val="en-US"/>
         </w:rPr>
       </w:pPr>
-      <w:r>
-        <w:rPr>
-          <w:lang w:val="en-US"/>
-        </w:rPr>
-        <w:t>Sokonex, Xsok, Cyberbox and Block-o-Mania all add new elements to the basic puzzle. Examples include holes, teleports, moving blocks and one-way passages.</w:t>
+      <w:proofErr w:type="spellStart"/>
+      <w:r>
+        <w:rPr>
+          <w:lang w:val="en-US"/>
+        </w:rPr>
+        <w:t>Sokonex</w:t>
+      </w:r>
+      <w:proofErr w:type="spellEnd"/>
+      <w:r>
+        <w:rPr>
+          <w:lang w:val="en-US"/>
+        </w:rPr>
+        <w:t xml:space="preserve">, </w:t>
+      </w:r>
+      <w:proofErr w:type="spellStart"/>
+      <w:r>
+        <w:rPr>
+          <w:lang w:val="en-US"/>
+        </w:rPr>
+        <w:t>Xsok</w:t>
+      </w:r>
+      <w:proofErr w:type="spellEnd"/>
+      <w:r>
+        <w:rPr>
+          <w:lang w:val="en-US"/>
+        </w:rPr>
+        <w:t xml:space="preserve">, </w:t>
+      </w:r>
+      <w:proofErr w:type="spellStart"/>
+      <w:r>
+        <w:rPr>
+          <w:lang w:val="en-US"/>
+        </w:rPr>
+        <w:t>Cyberbox</w:t>
+      </w:r>
+      <w:proofErr w:type="spellEnd"/>
+      <w:r>
+        <w:rPr>
+          <w:lang w:val="en-US"/>
+        </w:rPr>
+        <w:t xml:space="preserve"> and Block-o-Mania all add new elements to the basic puzzle. Examples include holes, teleports, moving blocks and one-way passages.</w:t>
       </w:r>
     </w:p>
     <w:p>
@@ -474,7 +581,21 @@
         <w:rPr>
           <w:lang w:val="en-US"/>
         </w:rPr>
-        <w:t xml:space="preserve">__init__: </w:t>
+        <w:t>__</w:t>
+      </w:r>
+      <w:proofErr w:type="spellStart"/>
+      <w:r>
+        <w:rPr>
+          <w:lang w:val="en-US"/>
+        </w:rPr>
+        <w:t>init</w:t>
+      </w:r>
+      <w:proofErr w:type="spellEnd"/>
+      <w:r>
+        <w:rPr>
+          <w:lang w:val="en-US"/>
+        </w:rPr>
+        <w:t xml:space="preserve">__: </w:t>
       </w:r>
       <w:r>
         <w:rPr>
@@ -520,11 +641,19 @@
           <w:lang w:val="en-US"/>
         </w:rPr>
       </w:pPr>
-      <w:r>
-        <w:rPr>
-          <w:lang w:val="en-US"/>
-        </w:rPr>
-        <w:t>getStartingState:</w:t>
+      <w:proofErr w:type="spellStart"/>
+      <w:r>
+        <w:rPr>
+          <w:lang w:val="en-US"/>
+        </w:rPr>
+        <w:t>getStartingState</w:t>
+      </w:r>
+      <w:proofErr w:type="spellEnd"/>
+      <w:r>
+        <w:rPr>
+          <w:lang w:val="en-US"/>
+        </w:rPr>
+        <w:t>:</w:t>
       </w:r>
       <w:r>
         <w:rPr>
@@ -560,7 +689,19 @@
         <w:rPr>
           <w:lang w:val="en-US"/>
         </w:rPr>
-        <w:t>tuple is position of the agent.</w:t>
+        <w:t>tuple is</w:t>
+      </w:r>
+      <w:r>
+        <w:rPr>
+          <w:lang w:val="en-US"/>
+        </w:rPr>
+        <w:t xml:space="preserve"> a</w:t>
+      </w:r>
+      <w:r>
+        <w:rPr>
+          <w:lang w:val="en-US"/>
+        </w:rPr>
+        <w:t xml:space="preserve"> position of the agent.</w:t>
       </w:r>
     </w:p>
     <w:p>
@@ -599,23 +740,67 @@
           <w:lang w:val="en-US"/>
         </w:rPr>
       </w:pPr>
-      <w:r>
-        <w:rPr>
-          <w:lang w:val="en-US"/>
-        </w:rPr>
-        <w:t xml:space="preserve">do: </w:t>
-      </w:r>
-      <w:r>
-        <w:rPr>
-          <w:lang w:val="en-US"/>
-        </w:rPr>
-        <w:t>In do after each move we check for new agent position as well as if the movement of the agent moves any of the boxes. If the box is only moved but does not reach any of the end positions the reward is 5. If the new position of the box is in one of the final positions the reward is 10.</w:t>
-      </w:r>
-      <w:r>
-        <w:rPr>
-          <w:lang w:val="en-US"/>
-        </w:rPr>
-        <w:t xml:space="preserve"> Otherwise if the movement of the agent does not result in movement of the box the reward is -5.</w:t>
+      <w:proofErr w:type="gramStart"/>
+      <w:r>
+        <w:rPr>
+          <w:lang w:val="en-US"/>
+        </w:rPr>
+        <w:t>do</w:t>
+      </w:r>
+      <w:proofErr w:type="gramEnd"/>
+      <w:r>
+        <w:rPr>
+          <w:lang w:val="en-US"/>
+        </w:rPr>
+        <w:t xml:space="preserve">: </w:t>
+      </w:r>
+      <w:r>
+        <w:rPr>
+          <w:lang w:val="en-US"/>
+        </w:rPr>
+        <w:t>In do after each move we check for new agent position as well as if the movement of the agent moves any of the boxes. If the box is only moved but does not reach any of t</w:t>
+      </w:r>
+      <w:r>
+        <w:rPr>
+          <w:lang w:val="en-US"/>
+        </w:rPr>
+        <w:t>he end positions the reward is -1</w:t>
+      </w:r>
+      <w:r>
+        <w:rPr>
+          <w:lang w:val="en-US"/>
+        </w:rPr>
+        <w:t>. If the new position of the box is in one of the final posi</w:t>
+      </w:r>
+      <w:r>
+        <w:rPr>
+          <w:lang w:val="en-US"/>
+        </w:rPr>
+        <w:t>tions the reward is 15</w:t>
+      </w:r>
+      <w:r>
+        <w:rPr>
+          <w:lang w:val="en-US"/>
+        </w:rPr>
+        <w:t>.</w:t>
+      </w:r>
+      <w:r>
+        <w:rPr>
+          <w:lang w:val="en-US"/>
+        </w:rPr>
+        <w:t xml:space="preserve"> Otherwise if the movement of the agent does not result in move</w:t>
+      </w:r>
+      <w:r>
+        <w:rPr>
+          <w:lang w:val="en-US"/>
+        </w:rPr>
+        <w:t>ment of the box the reward is -2</w:t>
+      </w:r>
+      <w:r>
+        <w:rPr>
+          <w:lang w:val="en-US"/>
+        </w:rPr>
+        <w:t>.</w:t>
       </w:r>
       <w:r>
         <w:rPr>
@@ -627,13 +812,43 @@
         <w:rPr>
           <w:lang w:val="en-US"/>
         </w:rPr>
-        <w:t xml:space="preserve"> Also the environment check whether the move resulted in deadlock or finish position (all boxes in end position). The deadlock detection is simple and checks only for simple deadlocks such as corner.</w:t>
-      </w:r>
-      <w:r>
-        <w:rPr>
-          <w:lang w:val="en-US"/>
-        </w:rPr>
-        <w:t xml:space="preserve"> The reward for deadlock is -100, while the reward for successfully finished position is 100.</w:t>
+        <w:t xml:space="preserve"> Also the environment check</w:t>
+      </w:r>
+      <w:r>
+        <w:rPr>
+          <w:lang w:val="en-US"/>
+        </w:rPr>
+        <w:t>s</w:t>
+      </w:r>
+      <w:r>
+        <w:rPr>
+          <w:lang w:val="en-US"/>
+        </w:rPr>
+        <w:t xml:space="preserve"> whether the move resulted in deadlock or finish position (all boxes in end position). The deadlock detection is simple and checks only for simple deadlocks such as corner.</w:t>
+      </w:r>
+      <w:r>
+        <w:rPr>
+          <w:lang w:val="en-US"/>
+        </w:rPr>
+        <w:t xml:space="preserve"> The reward for deadlock is -20</w:t>
+      </w:r>
+      <w:r>
+        <w:rPr>
+          <w:lang w:val="en-US"/>
+        </w:rPr>
+        <w:t>00, while the reward for suc</w:t>
+      </w:r>
+      <w:r>
+        <w:rPr>
+          <w:lang w:val="en-US"/>
+        </w:rPr>
+        <w:t>cessfully finished position is 20</w:t>
+      </w:r>
+      <w:r>
+        <w:rPr>
+          <w:lang w:val="en-US"/>
+        </w:rPr>
+        <w:t>00.</w:t>
       </w:r>
     </w:p>
     <w:p>
@@ -648,17 +863,51 @@
           <w:lang w:val="en-US"/>
         </w:rPr>
       </w:pPr>
-      <w:r>
-        <w:rPr>
-          <w:lang w:val="en-US"/>
-        </w:rPr>
-        <w:t xml:space="preserve">getActions: </w:t>
-      </w:r>
-      <w:r>
-        <w:rPr>
-          <w:lang w:val="en-US"/>
-        </w:rPr>
-        <w:t>We search for possible actions that an agent can execute given current position. Here we need to check if agent can hit a wall, if the box that the agent has possibility to move can really be moved.</w:t>
+      <w:proofErr w:type="spellStart"/>
+      <w:proofErr w:type="gramStart"/>
+      <w:r>
+        <w:rPr>
+          <w:lang w:val="en-US"/>
+        </w:rPr>
+        <w:t>getActions</w:t>
+      </w:r>
+      <w:proofErr w:type="spellEnd"/>
+      <w:proofErr w:type="gramEnd"/>
+      <w:r>
+        <w:rPr>
+          <w:lang w:val="en-US"/>
+        </w:rPr>
+        <w:t xml:space="preserve">: </w:t>
+      </w:r>
+      <w:r>
+        <w:rPr>
+          <w:lang w:val="en-US"/>
+        </w:rPr>
+        <w:t xml:space="preserve">We search for possible actions that an agent can execute given current position. Here we need to check if agent can hit a wall, if the box that the agent </w:t>
+      </w:r>
+      <w:r>
+        <w:rPr>
+          <w:lang w:val="en-US"/>
+        </w:rPr>
+        <w:t>could move</w:t>
+      </w:r>
+      <w:r>
+        <w:rPr>
+          <w:lang w:val="en-US"/>
+        </w:rPr>
+        <w:t xml:space="preserve"> can really be moved</w:t>
+      </w:r>
+      <w:r>
+        <w:rPr>
+          <w:lang w:val="en-US"/>
+        </w:rPr>
+        <w:t>, i.e. check whether box is limited by other box or wall</w:t>
+      </w:r>
+      <w:r>
+        <w:rPr>
+          <w:lang w:val="en-US"/>
+        </w:rPr>
+        <w:t>.</w:t>
       </w:r>
     </w:p>
     <w:p>
@@ -691,12 +940,84 @@
         </w:rPr>
       </w:pPr>
       <w:hyperlink r:id="rId7" w:history="1">
+        <w:proofErr w:type="spellStart"/>
         <w:r>
           <w:rPr>
             <w:rStyle w:val="Hyperlink"/>
           </w:rPr>
-          <w:t>Reinforcement Learning Agents with Primary Knowledge</w:t>
+          <w:t>Reinforcement</w:t>
         </w:r>
+        <w:proofErr w:type="spellEnd"/>
+        <w:r>
+          <w:rPr>
+            <w:rStyle w:val="Hyperlink"/>
+          </w:rPr>
+          <w:t xml:space="preserve"> </w:t>
+        </w:r>
+        <w:proofErr w:type="spellStart"/>
+        <w:r>
+          <w:rPr>
+            <w:rStyle w:val="Hyperlink"/>
+          </w:rPr>
+          <w:t>Learning</w:t>
+        </w:r>
+        <w:proofErr w:type="spellEnd"/>
+        <w:r>
+          <w:rPr>
+            <w:rStyle w:val="Hyperlink"/>
+          </w:rPr>
+          <w:t xml:space="preserve"> </w:t>
+        </w:r>
+        <w:proofErr w:type="spellStart"/>
+        <w:r>
+          <w:rPr>
+            <w:rStyle w:val="Hyperlink"/>
+          </w:rPr>
+          <w:t>Agents</w:t>
+        </w:r>
+        <w:proofErr w:type="spellEnd"/>
+        <w:r>
+          <w:rPr>
+            <w:rStyle w:val="Hyperlink"/>
+          </w:rPr>
+          <w:t xml:space="preserve"> </w:t>
+        </w:r>
+        <w:proofErr w:type="spellStart"/>
+        <w:r>
+          <w:rPr>
+            <w:rStyle w:val="Hyperlink"/>
+          </w:rPr>
+          <w:t>with</w:t>
+        </w:r>
+        <w:proofErr w:type="spellEnd"/>
+        <w:r>
+          <w:rPr>
+            <w:rStyle w:val="Hyperlink"/>
+          </w:rPr>
+          <w:t xml:space="preserve"> </w:t>
+        </w:r>
+        <w:proofErr w:type="spellStart"/>
+        <w:r>
+          <w:rPr>
+            <w:rStyle w:val="Hyperlink"/>
+          </w:rPr>
+          <w:t>Primary</w:t>
+        </w:r>
+        <w:proofErr w:type="spellEnd"/>
+        <w:r>
+          <w:rPr>
+            <w:rStyle w:val="Hyperlink"/>
+          </w:rPr>
+          <w:t xml:space="preserve"> </w:t>
+        </w:r>
+        <w:proofErr w:type="spellStart"/>
+        <w:r>
+          <w:rPr>
+            <w:rStyle w:val="Hyperlink"/>
+          </w:rPr>
+          <w:t>Knowledge</w:t>
+        </w:r>
+        <w:proofErr w:type="spellEnd"/>
       </w:hyperlink>
     </w:p>
     <w:p>
@@ -728,9 +1049,6 @@
           <w:numId w:val="1"/>
         </w:numPr>
         <w:rPr>
-          <w:rStyle w:val="Hyperlink"/>
-          <w:color w:val="auto"/>
-          <w:u w:val="none"/>
           <w:lang w:val="en-US"/>
         </w:rPr>
       </w:pPr>
@@ -755,7 +1073,95 @@
         <w:rPr>
           <w:lang w:val="en-US"/>
         </w:rPr>
-        <w:t>Code review</w:t>
+        <w:t>Test of learning</w:t>
+      </w:r>
+    </w:p>
+    <w:p>
+      <w:pPr>
+        <w:rPr>
+          <w:lang w:val="en-US"/>
+        </w:rPr>
+      </w:pPr>
+      <w:r>
+        <w:rPr>
+          <w:lang w:val="en-US"/>
+        </w:rPr>
+        <w:t>In the environment there are multiple testing environments defined. We mainly tested on the next environments:</w:t>
+      </w:r>
+    </w:p>
+    <w:p>
+      <w:pPr>
+        <w:pStyle w:val="ListParagraph"/>
+        <w:numPr>
+          <w:ilvl w:val="0"/>
+          <w:numId w:val="4"/>
+        </w:numPr>
+        <w:rPr>
+          <w:lang w:val="en-US"/>
+        </w:rPr>
+      </w:pPr>
+      <w:proofErr w:type="spellStart"/>
+      <w:r>
+        <w:rPr>
+          <w:lang w:val="en-US"/>
+        </w:rPr>
+        <w:t>Celje</w:t>
+      </w:r>
+      <w:proofErr w:type="spellEnd"/>
+    </w:p>
+    <w:p>
+      <w:pPr>
+        <w:pStyle w:val="ListParagraph"/>
+        <w:numPr>
+          <w:ilvl w:val="0"/>
+          <w:numId w:val="4"/>
+        </w:numPr>
+        <w:rPr>
+          <w:lang w:val="en-US"/>
+        </w:rPr>
+      </w:pPr>
+      <w:r>
+        <w:rPr>
+          <w:lang w:val="en-US"/>
+        </w:rPr>
+        <w:t>Maribor</w:t>
+      </w:r>
+    </w:p>
+    <w:p>
+      <w:pPr>
+        <w:pStyle w:val="ListParagraph"/>
+        <w:numPr>
+          <w:ilvl w:val="0"/>
+          <w:numId w:val="4"/>
+        </w:numPr>
+        <w:rPr>
+          <w:lang w:val="en-US"/>
+        </w:rPr>
+      </w:pPr>
+      <w:r>
+        <w:rPr>
+          <w:lang w:val="en-US"/>
+        </w:rPr>
+        <w:t>Ljubljana</w:t>
+      </w:r>
+    </w:p>
+    <w:p>
+      <w:pPr>
+        <w:rPr>
+          <w:lang w:val="en-US"/>
+        </w:rPr>
+      </w:pPr>
+      <w:r>
+        <w:rPr>
+          <w:lang w:val="en-US"/>
+        </w:rPr>
+        <w:t>The code for testing different environments is given in separate file called test.py. It runs an Active ADP agent with policy iteration. There are two different GLIE schemes implemented. One is taking random actions in 1/t instances while the other is R+ optimistic. Both schemes are presented in test.</w:t>
+      </w:r>
+      <w:r>
+        <w:rPr>
+          <w:lang w:val="en-US"/>
+        </w:rPr>
+        <w:t xml:space="preserve"> Also the test outputs best policy for each box position and step by step solution.</w:t>
       </w:r>
     </w:p>
     <w:p>
@@ -776,23 +1182,434 @@
         <w:rPr>
           <w:lang w:val="en-US"/>
         </w:rPr>
-        <w:t>Test of learning</w:t>
-      </w:r>
-    </w:p>
-    <w:p>
-      <w:pPr>
-        <w:rPr>
-          <w:lang w:val="en-US"/>
-        </w:rPr>
-      </w:pPr>
-      <w:r>
-        <w:rPr>
-          <w:lang w:val="en-US"/>
-        </w:rPr>
-        <w:t>Graph for scalability of the learning agent (different environments).</w:t>
-      </w:r>
-      <w:bookmarkStart w:id="0" w:name="_GoBack"/>
-      <w:bookmarkEnd w:id="0"/>
+        <w:t>Graph</w:t>
+      </w:r>
+    </w:p>
+    <w:p>
+      <w:pPr>
+        <w:rPr>
+          <w:lang w:val="en-US"/>
+        </w:rPr>
+      </w:pPr>
+      <w:r>
+        <w:rPr>
+          <w:lang w:val="en-US"/>
+        </w:rPr>
+        <w:t>Graph of scalability of the learning agent.</w:t>
+      </w:r>
+      <w:r>
+        <w:rPr>
+          <w:lang w:val="en-US"/>
+        </w:rPr>
+        <w:t xml:space="preserve"> We will present graphs for two environments, </w:t>
+      </w:r>
+      <w:proofErr w:type="spellStart"/>
+      <w:r>
+        <w:rPr>
+          <w:lang w:val="en-US"/>
+        </w:rPr>
+        <w:t>Celje</w:t>
+      </w:r>
+      <w:proofErr w:type="spellEnd"/>
+      <w:r>
+        <w:rPr>
+          <w:lang w:val="en-US"/>
+        </w:rPr>
+        <w:t xml:space="preserve"> and Ljubljana.</w:t>
+      </w:r>
+    </w:p>
+    <w:p>
+      <w:pPr>
+        <w:pStyle w:val="Heading3"/>
+        <w:rPr>
+          <w:lang w:val="en-US"/>
+        </w:rPr>
+      </w:pPr>
+      <w:proofErr w:type="spellStart"/>
+      <w:r>
+        <w:rPr>
+          <w:lang w:val="en-US"/>
+        </w:rPr>
+        <w:lastRenderedPageBreak/>
+        <w:t>Celje</w:t>
+      </w:r>
+      <w:proofErr w:type="spellEnd"/>
+    </w:p>
+    <w:p>
+      <w:pPr>
+        <w:rPr>
+          <w:lang w:val="en-US"/>
+        </w:rPr>
+      </w:pPr>
+      <w:r>
+        <w:rPr>
+          <w:noProof/>
+          <w:lang w:eastAsia="sl-SI"/>
+        </w:rPr>
+        <w:drawing>
+          <wp:anchor distT="0" distB="0" distL="114300" distR="114300" simplePos="0" relativeHeight="251658240" behindDoc="1" locked="0" layoutInCell="1" allowOverlap="1" wp14:anchorId="31F23749" wp14:editId="343FAC2F">
+            <wp:simplePos x="0" y="0"/>
+            <wp:positionH relativeFrom="margin">
+              <wp:align>right</wp:align>
+            </wp:positionH>
+            <wp:positionV relativeFrom="paragraph">
+              <wp:posOffset>481217</wp:posOffset>
+            </wp:positionV>
+            <wp:extent cx="2927350" cy="2195195"/>
+            <wp:effectExtent l="0" t="0" r="6350" b="0"/>
+            <wp:wrapTight wrapText="bothSides">
+              <wp:wrapPolygon edited="0">
+                <wp:start x="0" y="0"/>
+                <wp:lineTo x="0" y="21369"/>
+                <wp:lineTo x="21506" y="21369"/>
+                <wp:lineTo x="21506" y="0"/>
+                <wp:lineTo x="0" y="0"/>
+              </wp:wrapPolygon>
+            </wp:wrapTight>
+            <wp:docPr id="3" name="Picture 3"/>
+            <wp:cNvGraphicFramePr>
+              <a:graphicFrameLocks xmlns:a="http://schemas.openxmlformats.org/drawingml/2006/main" noChangeAspect="1"/>
+            </wp:cNvGraphicFramePr>
+            <a:graphic xmlns:a="http://schemas.openxmlformats.org/drawingml/2006/main">
+              <a:graphicData uri="http://schemas.openxmlformats.org/drawingml/2006/picture">
+                <pic:pic xmlns:pic="http://schemas.openxmlformats.org/drawingml/2006/picture">
+                  <pic:nvPicPr>
+                    <pic:cNvPr id="3" name="Celje-length-0.png"/>
+                    <pic:cNvPicPr/>
+                  </pic:nvPicPr>
+                  <pic:blipFill>
+                    <a:blip r:embed="rId10" cstate="print">
+                      <a:extLst>
+                        <a:ext uri="{28A0092B-C50C-407E-A947-70E740481C1C}">
+                          <a14:useLocalDpi xmlns:a14="http://schemas.microsoft.com/office/drawing/2010/main" val="0"/>
+                        </a:ext>
+                      </a:extLst>
+                    </a:blip>
+                    <a:stretch>
+                      <a:fillRect/>
+                    </a:stretch>
+                  </pic:blipFill>
+                  <pic:spPr>
+                    <a:xfrm>
+                      <a:off x="0" y="0"/>
+                      <a:ext cx="2927350" cy="2195195"/>
+                    </a:xfrm>
+                    <a:prstGeom prst="rect">
+                      <a:avLst/>
+                    </a:prstGeom>
+                  </pic:spPr>
+                </pic:pic>
+              </a:graphicData>
+            </a:graphic>
+            <wp14:sizeRelH relativeFrom="margin">
+              <wp14:pctWidth>0</wp14:pctWidth>
+            </wp14:sizeRelH>
+            <wp14:sizeRelV relativeFrom="margin">
+              <wp14:pctHeight>0</wp14:pctHeight>
+            </wp14:sizeRelV>
+          </wp:anchor>
+        </w:drawing>
+      </w:r>
+      <w:r>
+        <w:rPr>
+          <w:noProof/>
+          <w:lang w:eastAsia="sl-SI"/>
+        </w:rPr>
+        <w:drawing>
+          <wp:anchor distT="0" distB="0" distL="114300" distR="114300" simplePos="0" relativeHeight="251659264" behindDoc="1" locked="0" layoutInCell="1" allowOverlap="1" wp14:anchorId="751CE898" wp14:editId="7113F5B8">
+            <wp:simplePos x="0" y="0"/>
+            <wp:positionH relativeFrom="margin">
+              <wp:align>left</wp:align>
+            </wp:positionH>
+            <wp:positionV relativeFrom="paragraph">
+              <wp:posOffset>485946</wp:posOffset>
+            </wp:positionV>
+            <wp:extent cx="2926715" cy="2195195"/>
+            <wp:effectExtent l="0" t="0" r="6985" b="0"/>
+            <wp:wrapTight wrapText="bothSides">
+              <wp:wrapPolygon edited="0">
+                <wp:start x="0" y="0"/>
+                <wp:lineTo x="0" y="21369"/>
+                <wp:lineTo x="21511" y="21369"/>
+                <wp:lineTo x="21511" y="0"/>
+                <wp:lineTo x="0" y="0"/>
+              </wp:wrapPolygon>
+            </wp:wrapTight>
+            <wp:docPr id="2" name="Picture 2"/>
+            <wp:cNvGraphicFramePr>
+              <a:graphicFrameLocks xmlns:a="http://schemas.openxmlformats.org/drawingml/2006/main" noChangeAspect="1"/>
+            </wp:cNvGraphicFramePr>
+            <a:graphic xmlns:a="http://schemas.openxmlformats.org/drawingml/2006/main">
+              <a:graphicData uri="http://schemas.openxmlformats.org/drawingml/2006/picture">
+                <pic:pic xmlns:pic="http://schemas.openxmlformats.org/drawingml/2006/picture">
+                  <pic:nvPicPr>
+                    <pic:cNvPr id="2" name="Celje-steps-0.png"/>
+                    <pic:cNvPicPr/>
+                  </pic:nvPicPr>
+                  <pic:blipFill>
+                    <a:blip r:embed="rId11" cstate="print">
+                      <a:extLst>
+                        <a:ext uri="{28A0092B-C50C-407E-A947-70E740481C1C}">
+                          <a14:useLocalDpi xmlns:a14="http://schemas.microsoft.com/office/drawing/2010/main" val="0"/>
+                        </a:ext>
+                      </a:extLst>
+                    </a:blip>
+                    <a:stretch>
+                      <a:fillRect/>
+                    </a:stretch>
+                  </pic:blipFill>
+                  <pic:spPr>
+                    <a:xfrm>
+                      <a:off x="0" y="0"/>
+                      <a:ext cx="2926715" cy="2195195"/>
+                    </a:xfrm>
+                    <a:prstGeom prst="rect">
+                      <a:avLst/>
+                    </a:prstGeom>
+                  </pic:spPr>
+                </pic:pic>
+              </a:graphicData>
+            </a:graphic>
+          </wp:anchor>
+        </w:drawing>
+      </w:r>
+      <w:r>
+        <w:rPr>
+          <w:lang w:val="en-US"/>
+        </w:rPr>
+        <w:t>As we can see below the number of steps fluctuates in GLIE scheme of random exploration while in R+ optimistic reward it is steady.</w:t>
+      </w:r>
+    </w:p>
+    <w:p>
+      <w:pPr>
+        <w:pStyle w:val="Heading3"/>
+        <w:rPr>
+          <w:lang w:val="en-US"/>
+        </w:rPr>
+      </w:pPr>
+      <w:r>
+        <w:rPr>
+          <w:lang w:val="en-US"/>
+        </w:rPr>
+        <w:t>Maribor</w:t>
+      </w:r>
+    </w:p>
+    <w:p>
+      <w:pPr>
+        <w:rPr>
+          <w:lang w:val="en-US"/>
+        </w:rPr>
+      </w:pPr>
+      <w:r>
+        <w:rPr>
+          <w:noProof/>
+          <w:lang w:eastAsia="sl-SI"/>
+        </w:rPr>
+        <w:drawing>
+          <wp:anchor distT="0" distB="0" distL="114300" distR="114300" simplePos="0" relativeHeight="251661312" behindDoc="0" locked="0" layoutInCell="1" allowOverlap="1" wp14:anchorId="2770DEB7" wp14:editId="301CCC7A">
+            <wp:simplePos x="0" y="0"/>
+            <wp:positionH relativeFrom="margin">
+              <wp:align>right</wp:align>
+            </wp:positionH>
+            <wp:positionV relativeFrom="paragraph">
+              <wp:posOffset>472868</wp:posOffset>
+            </wp:positionV>
+            <wp:extent cx="2745740" cy="2059305"/>
+            <wp:effectExtent l="0" t="0" r="0" b="0"/>
+            <wp:wrapSquare wrapText="bothSides"/>
+            <wp:docPr id="7" name="Picture 7"/>
+            <wp:cNvGraphicFramePr>
+              <a:graphicFrameLocks xmlns:a="http://schemas.openxmlformats.org/drawingml/2006/main" noChangeAspect="1"/>
+            </wp:cNvGraphicFramePr>
+            <a:graphic xmlns:a="http://schemas.openxmlformats.org/drawingml/2006/main">
+              <a:graphicData uri="http://schemas.openxmlformats.org/drawingml/2006/picture">
+                <pic:pic xmlns:pic="http://schemas.openxmlformats.org/drawingml/2006/picture">
+                  <pic:nvPicPr>
+                    <pic:cNvPr id="7" name="MARIBOR-length-1.png"/>
+                    <pic:cNvPicPr/>
+                  </pic:nvPicPr>
+                  <pic:blipFill>
+                    <a:blip r:embed="rId12" cstate="print">
+                      <a:extLst>
+                        <a:ext uri="{28A0092B-C50C-407E-A947-70E740481C1C}">
+                          <a14:useLocalDpi xmlns:a14="http://schemas.microsoft.com/office/drawing/2010/main" val="0"/>
+                        </a:ext>
+                      </a:extLst>
+                    </a:blip>
+                    <a:stretch>
+                      <a:fillRect/>
+                    </a:stretch>
+                  </pic:blipFill>
+                  <pic:spPr>
+                    <a:xfrm>
+                      <a:off x="0" y="0"/>
+                      <a:ext cx="2745740" cy="2059305"/>
+                    </a:xfrm>
+                    <a:prstGeom prst="rect">
+                      <a:avLst/>
+                    </a:prstGeom>
+                  </pic:spPr>
+                </pic:pic>
+              </a:graphicData>
+            </a:graphic>
+            <wp14:sizeRelH relativeFrom="margin">
+              <wp14:pctWidth>0</wp14:pctWidth>
+            </wp14:sizeRelH>
+            <wp14:sizeRelV relativeFrom="margin">
+              <wp14:pctHeight>0</wp14:pctHeight>
+            </wp14:sizeRelV>
+          </wp:anchor>
+        </w:drawing>
+      </w:r>
+      <w:r>
+        <w:rPr>
+          <w:lang w:val="en-US"/>
+        </w:rPr>
+        <w:t xml:space="preserve">As the environment is more complex then </w:t>
+      </w:r>
+      <w:proofErr w:type="spellStart"/>
+      <w:r>
+        <w:rPr>
+          <w:lang w:val="en-US"/>
+        </w:rPr>
+        <w:t>Celje</w:t>
+      </w:r>
+      <w:proofErr w:type="spellEnd"/>
+      <w:r>
+        <w:rPr>
+          <w:lang w:val="en-US"/>
+        </w:rPr>
+        <w:t xml:space="preserve"> it will take longer for both GLIE schemes to find good policy.</w:t>
+      </w:r>
+    </w:p>
+    <w:p>
+      <w:pPr>
+        <w:rPr>
+          <w:lang w:val="en-US"/>
+        </w:rPr>
+      </w:pPr>
+      <w:r>
+        <w:rPr>
+          <w:noProof/>
+          <w:lang w:eastAsia="sl-SI"/>
+        </w:rPr>
+        <w:drawing>
+          <wp:anchor distT="0" distB="0" distL="114300" distR="114300" simplePos="0" relativeHeight="251662336" behindDoc="0" locked="0" layoutInCell="1" allowOverlap="1">
+            <wp:simplePos x="0" y="0"/>
+            <wp:positionH relativeFrom="margin">
+              <wp:posOffset>1413674</wp:posOffset>
+            </wp:positionH>
+            <wp:positionV relativeFrom="paragraph">
+              <wp:posOffset>2185896</wp:posOffset>
+            </wp:positionV>
+            <wp:extent cx="3066415" cy="2299970"/>
+            <wp:effectExtent l="0" t="0" r="635" b="5080"/>
+            <wp:wrapSquare wrapText="bothSides"/>
+            <wp:docPr id="8" name="Picture 8"/>
+            <wp:cNvGraphicFramePr>
+              <a:graphicFrameLocks xmlns:a="http://schemas.openxmlformats.org/drawingml/2006/main" noChangeAspect="1"/>
+            </wp:cNvGraphicFramePr>
+            <a:graphic xmlns:a="http://schemas.openxmlformats.org/drawingml/2006/main">
+              <a:graphicData uri="http://schemas.openxmlformats.org/drawingml/2006/picture">
+                <pic:pic xmlns:pic="http://schemas.openxmlformats.org/drawingml/2006/picture">
+                  <pic:nvPicPr>
+                    <pic:cNvPr id="8" name="MARIBOR-steps-0.png"/>
+                    <pic:cNvPicPr/>
+                  </pic:nvPicPr>
+                  <pic:blipFill>
+                    <a:blip r:embed="rId13" cstate="print">
+                      <a:extLst>
+                        <a:ext uri="{28A0092B-C50C-407E-A947-70E740481C1C}">
+                          <a14:useLocalDpi xmlns:a14="http://schemas.microsoft.com/office/drawing/2010/main" val="0"/>
+                        </a:ext>
+                      </a:extLst>
+                    </a:blip>
+                    <a:stretch>
+                      <a:fillRect/>
+                    </a:stretch>
+                  </pic:blipFill>
+                  <pic:spPr>
+                    <a:xfrm>
+                      <a:off x="0" y="0"/>
+                      <a:ext cx="3066415" cy="2299970"/>
+                    </a:xfrm>
+                    <a:prstGeom prst="rect">
+                      <a:avLst/>
+                    </a:prstGeom>
+                  </pic:spPr>
+                </pic:pic>
+              </a:graphicData>
+            </a:graphic>
+            <wp14:sizeRelH relativeFrom="margin">
+              <wp14:pctWidth>0</wp14:pctWidth>
+            </wp14:sizeRelH>
+            <wp14:sizeRelV relativeFrom="margin">
+              <wp14:pctHeight>0</wp14:pctHeight>
+            </wp14:sizeRelV>
+          </wp:anchor>
+        </w:drawing>
+      </w:r>
+      <w:r>
+        <w:rPr>
+          <w:noProof/>
+          <w:lang w:eastAsia="sl-SI"/>
+        </w:rPr>
+        <w:drawing>
+          <wp:anchor distT="0" distB="0" distL="114300" distR="114300" simplePos="0" relativeHeight="251660288" behindDoc="0" locked="0" layoutInCell="1" allowOverlap="1" wp14:anchorId="2AFD2AA7" wp14:editId="4D5A1685">
+            <wp:simplePos x="0" y="0"/>
+            <wp:positionH relativeFrom="margin">
+              <wp:align>left</wp:align>
+            </wp:positionH>
+            <wp:positionV relativeFrom="paragraph">
+              <wp:posOffset>-2540</wp:posOffset>
+            </wp:positionV>
+            <wp:extent cx="2722245" cy="2041525"/>
+            <wp:effectExtent l="0" t="0" r="1905" b="0"/>
+            <wp:wrapSquare wrapText="bothSides"/>
+            <wp:docPr id="4" name="Picture 4"/>
+            <wp:cNvGraphicFramePr>
+              <a:graphicFrameLocks xmlns:a="http://schemas.openxmlformats.org/drawingml/2006/main" noChangeAspect="1"/>
+            </wp:cNvGraphicFramePr>
+            <a:graphic xmlns:a="http://schemas.openxmlformats.org/drawingml/2006/main">
+              <a:graphicData uri="http://schemas.openxmlformats.org/drawingml/2006/picture">
+                <pic:pic xmlns:pic="http://schemas.openxmlformats.org/drawingml/2006/picture">
+                  <pic:nvPicPr>
+                    <pic:cNvPr id="4" name="MARIBOR-energy-0.png"/>
+                    <pic:cNvPicPr/>
+                  </pic:nvPicPr>
+                  <pic:blipFill>
+                    <a:blip r:embed="rId14" cstate="print">
+                      <a:extLst>
+                        <a:ext uri="{28A0092B-C50C-407E-A947-70E740481C1C}">
+                          <a14:useLocalDpi xmlns:a14="http://schemas.microsoft.com/office/drawing/2010/main" val="0"/>
+                        </a:ext>
+                      </a:extLst>
+                    </a:blip>
+                    <a:stretch>
+                      <a:fillRect/>
+                    </a:stretch>
+                  </pic:blipFill>
+                  <pic:spPr>
+                    <a:xfrm>
+                      <a:off x="0" y="0"/>
+                      <a:ext cx="2722245" cy="2041525"/>
+                    </a:xfrm>
+                    <a:prstGeom prst="rect">
+                      <a:avLst/>
+                    </a:prstGeom>
+                  </pic:spPr>
+                </pic:pic>
+              </a:graphicData>
+            </a:graphic>
+            <wp14:sizeRelH relativeFrom="margin">
+              <wp14:pctWidth>0</wp14:pctWidth>
+            </wp14:sizeRelH>
+            <wp14:sizeRelV relativeFrom="margin">
+              <wp14:pctHeight>0</wp14:pctHeight>
+            </wp14:sizeRelV>
+          </wp:anchor>
+        </w:drawing>
+      </w:r>
     </w:p>
     <w:sectPr>
       <w:pgSz w:w="11906" w:h="16838"/>
@@ -1094,6 +1911,119 @@
       </w:pPr>
     </w:lvl>
   </w:abstractNum>
+  <w:abstractNum w:abstractNumId="3">
+    <w:nsid w:val="79C96B61"/>
+    <w:multiLevelType w:val="hybridMultilevel"/>
+    <w:tmpl w:val="92F8BBC2"/>
+    <w:lvl w:ilvl="0" w:tplc="04240001">
+      <w:start w:val="1"/>
+      <w:numFmt w:val="bullet"/>
+      <w:lvlText w:val=""/>
+      <w:lvlJc w:val="left"/>
+      <w:pPr>
+        <w:ind w:left="720" w:hanging="360"/>
+      </w:pPr>
+      <w:rPr>
+        <w:rFonts w:ascii="Symbol" w:hAnsi="Symbol" w:hint="default"/>
+      </w:rPr>
+    </w:lvl>
+    <w:lvl w:ilvl="1" w:tplc="04240003" w:tentative="1">
+      <w:start w:val="1"/>
+      <w:numFmt w:val="bullet"/>
+      <w:lvlText w:val="o"/>
+      <w:lvlJc w:val="left"/>
+      <w:pPr>
+        <w:ind w:left="1440" w:hanging="360"/>
+      </w:pPr>
+      <w:rPr>
+        <w:rFonts w:ascii="Courier New" w:hAnsi="Courier New" w:cs="Courier New" w:hint="default"/>
+      </w:rPr>
+    </w:lvl>
+    <w:lvl w:ilvl="2" w:tplc="04240005" w:tentative="1">
+      <w:start w:val="1"/>
+      <w:numFmt w:val="bullet"/>
+      <w:lvlText w:val=""/>
+      <w:lvlJc w:val="left"/>
+      <w:pPr>
+        <w:ind w:left="2160" w:hanging="360"/>
+      </w:pPr>
+      <w:rPr>
+        <w:rFonts w:ascii="Wingdings" w:hAnsi="Wingdings" w:hint="default"/>
+      </w:rPr>
+    </w:lvl>
+    <w:lvl w:ilvl="3" w:tplc="04240001" w:tentative="1">
+      <w:start w:val="1"/>
+      <w:numFmt w:val="bullet"/>
+      <w:lvlText w:val=""/>
+      <w:lvlJc w:val="left"/>
+      <w:pPr>
+        <w:ind w:left="2880" w:hanging="360"/>
+      </w:pPr>
+      <w:rPr>
+        <w:rFonts w:ascii="Symbol" w:hAnsi="Symbol" w:hint="default"/>
+      </w:rPr>
+    </w:lvl>
+    <w:lvl w:ilvl="4" w:tplc="04240003" w:tentative="1">
+      <w:start w:val="1"/>
+      <w:numFmt w:val="bullet"/>
+      <w:lvlText w:val="o"/>
+      <w:lvlJc w:val="left"/>
+      <w:pPr>
+        <w:ind w:left="3600" w:hanging="360"/>
+      </w:pPr>
+      <w:rPr>
+        <w:rFonts w:ascii="Courier New" w:hAnsi="Courier New" w:cs="Courier New" w:hint="default"/>
+      </w:rPr>
+    </w:lvl>
+    <w:lvl w:ilvl="5" w:tplc="04240005" w:tentative="1">
+      <w:start w:val="1"/>
+      <w:numFmt w:val="bullet"/>
+      <w:lvlText w:val=""/>
+      <w:lvlJc w:val="left"/>
+      <w:pPr>
+        <w:ind w:left="4320" w:hanging="360"/>
+      </w:pPr>
+      <w:rPr>
+        <w:rFonts w:ascii="Wingdings" w:hAnsi="Wingdings" w:hint="default"/>
+      </w:rPr>
+    </w:lvl>
+    <w:lvl w:ilvl="6" w:tplc="04240001" w:tentative="1">
+      <w:start w:val="1"/>
+      <w:numFmt w:val="bullet"/>
+      <w:lvlText w:val=""/>
+      <w:lvlJc w:val="left"/>
+      <w:pPr>
+        <w:ind w:left="5040" w:hanging="360"/>
+      </w:pPr>
+      <w:rPr>
+        <w:rFonts w:ascii="Symbol" w:hAnsi="Symbol" w:hint="default"/>
+      </w:rPr>
+    </w:lvl>
+    <w:lvl w:ilvl="7" w:tplc="04240003" w:tentative="1">
+      <w:start w:val="1"/>
+      <w:numFmt w:val="bullet"/>
+      <w:lvlText w:val="o"/>
+      <w:lvlJc w:val="left"/>
+      <w:pPr>
+        <w:ind w:left="5760" w:hanging="360"/>
+      </w:pPr>
+      <w:rPr>
+        <w:rFonts w:ascii="Courier New" w:hAnsi="Courier New" w:cs="Courier New" w:hint="default"/>
+      </w:rPr>
+    </w:lvl>
+    <w:lvl w:ilvl="8" w:tplc="04240005" w:tentative="1">
+      <w:start w:val="1"/>
+      <w:numFmt w:val="bullet"/>
+      <w:lvlText w:val=""/>
+      <w:lvlJc w:val="left"/>
+      <w:pPr>
+        <w:ind w:left="6480" w:hanging="360"/>
+      </w:pPr>
+      <w:rPr>
+        <w:rFonts w:ascii="Wingdings" w:hAnsi="Wingdings" w:hint="default"/>
+      </w:rPr>
+    </w:lvl>
+  </w:abstractNum>
   <w:num w:numId="1">
     <w:abstractNumId w:val="2"/>
   </w:num>
@@ -1102,6 +2032,9 @@
   </w:num>
   <w:num w:numId="3">
     <w:abstractNumId w:val="1"/>
+  </w:num>
+  <w:num w:numId="4">
+    <w:abstractNumId w:val="3"/>
   </w:num>
 </w:numbering>
 </file>
@@ -1543,6 +2476,28 @@
       <w:szCs w:val="26"/>
     </w:rPr>
   </w:style>
+  <w:style w:type="paragraph" w:styleId="Heading3">
+    <w:name w:val="heading 3"/>
+    <w:basedOn w:val="Normal"/>
+    <w:next w:val="Normal"/>
+    <w:link w:val="Heading3Char"/>
+    <w:uiPriority w:val="9"/>
+    <w:unhideWhenUsed/>
+    <w:qFormat/>
+    <w:rsid w:val="00D257AC"/>
+    <w:pPr>
+      <w:keepNext/>
+      <w:keepLines/>
+      <w:spacing w:before="40" w:after="0"/>
+      <w:outlineLvl w:val="2"/>
+    </w:pPr>
+    <w:rPr>
+      <w:rFonts w:asciiTheme="majorHAnsi" w:eastAsiaTheme="majorEastAsia" w:hAnsiTheme="majorHAnsi" w:cstheme="majorBidi"/>
+      <w:color w:val="1F4D78" w:themeColor="accent1" w:themeShade="7F"/>
+      <w:sz w:val="24"/>
+      <w:szCs w:val="24"/>
+    </w:rPr>
+  </w:style>
   <w:style w:type="character" w:default="1" w:styleId="DefaultParagraphFont">
     <w:name w:val="Default Paragraph Font"/>
     <w:uiPriority w:val="1"/>
@@ -1628,6 +2583,19 @@
       <w:color w:val="2E74B5" w:themeColor="accent1" w:themeShade="BF"/>
       <w:sz w:val="26"/>
       <w:szCs w:val="26"/>
+    </w:rPr>
+  </w:style>
+  <w:style w:type="character" w:customStyle="1" w:styleId="Heading3Char">
+    <w:name w:val="Heading 3 Char"/>
+    <w:basedOn w:val="DefaultParagraphFont"/>
+    <w:link w:val="Heading3"/>
+    <w:uiPriority w:val="9"/>
+    <w:rsid w:val="00D257AC"/>
+    <w:rPr>
+      <w:rFonts w:asciiTheme="majorHAnsi" w:eastAsiaTheme="majorEastAsia" w:hAnsiTheme="majorHAnsi" w:cstheme="majorBidi"/>
+      <w:color w:val="1F4D78" w:themeColor="accent1" w:themeShade="7F"/>
+      <w:sz w:val="24"/>
+      <w:szCs w:val="24"/>
     </w:rPr>
   </w:style>
 </w:styles>

</xml_diff>